<commit_message>
Revision #3.5 - fixed imaginary number
</commit_message>
<xml_diff>
--- a/5 - Request for Defense.docx
+++ b/5 - Request for Defense.docx
@@ -59,6 +59,51 @@
             </a:graphic>
           </wp:anchor>
         </w:drawing>
+        <w:drawing>
+          <wp:anchor behindDoc="1" distT="0" distB="0" distL="0" distR="0" simplePos="0" locked="0" layoutInCell="1" allowOverlap="1" relativeHeight="9">
+            <wp:simplePos x="0" y="0"/>
+            <wp:positionH relativeFrom="page">
+              <wp:posOffset>5213350</wp:posOffset>
+            </wp:positionH>
+            <wp:positionV relativeFrom="page">
+              <wp:posOffset>4566920</wp:posOffset>
+            </wp:positionV>
+            <wp:extent cx="862965" cy="422910"/>
+            <wp:effectExtent l="0" t="0" r="0" b="0"/>
+            <wp:wrapNone/>
+            <wp:docPr id="2" name="Image1" descr=""/>
+            <wp:cNvGraphicFramePr>
+              <a:graphicFrameLocks xmlns:a="http://schemas.openxmlformats.org/drawingml/2006/main" noChangeAspect="1"/>
+            </wp:cNvGraphicFramePr>
+            <a:graphic xmlns:a="http://schemas.openxmlformats.org/drawingml/2006/main">
+              <a:graphicData uri="http://schemas.openxmlformats.org/drawingml/2006/picture">
+                <pic:pic xmlns:pic="http://schemas.openxmlformats.org/drawingml/2006/picture">
+                  <pic:nvPicPr>
+                    <pic:cNvPr id="2" name="Image1" descr=""/>
+                    <pic:cNvPicPr>
+                      <a:picLocks noChangeAspect="1" noChangeArrowheads="1"/>
+                    </pic:cNvPicPr>
+                  </pic:nvPicPr>
+                  <pic:blipFill>
+                    <a:blip r:embed="rId3"/>
+                    <a:stretch>
+                      <a:fillRect/>
+                    </a:stretch>
+                  </pic:blipFill>
+                  <pic:spPr bwMode="auto">
+                    <a:xfrm>
+                      <a:off x="0" y="0"/>
+                      <a:ext cx="862965" cy="422910"/>
+                    </a:xfrm>
+                    <a:prstGeom prst="rect">
+                      <a:avLst/>
+                    </a:prstGeom>
+                  </pic:spPr>
+                </pic:pic>
+              </a:graphicData>
+            </a:graphic>
+          </wp:anchor>
+        </w:drawing>
       </w:r>
       <w:r>
         <w:rPr>
@@ -297,7 +342,7 @@
         <w:rPr>
           <w:rFonts w:cs="Arial" w:ascii="Arial" w:hAnsi="Arial"/>
         </w:rPr>
-        <w:t>5</w:t>
+        <w:t>6</w:t>
       </w:r>
       <w:r>
         <w:rPr>
@@ -525,6 +570,56 @@
           <w:rFonts w:ascii="Arial" w:hAnsi="Arial" w:cs="Arial"/>
         </w:rPr>
       </w:pPr>
+      <w:r>
+        <w:rPr>
+          <w:rFonts w:cs="Arial" w:ascii="Arial" w:hAnsi="Arial"/>
+        </w:rPr>
+        <w:drawing>
+          <wp:anchor behindDoc="1" distT="0" distB="0" distL="0" distR="0" simplePos="0" locked="0" layoutInCell="1" allowOverlap="1" relativeHeight="10">
+            <wp:simplePos x="0" y="0"/>
+            <wp:positionH relativeFrom="column">
+              <wp:posOffset>3908425</wp:posOffset>
+            </wp:positionH>
+            <wp:positionV relativeFrom="paragraph">
+              <wp:posOffset>49530</wp:posOffset>
+            </wp:positionV>
+            <wp:extent cx="681990" cy="606425"/>
+            <wp:effectExtent l="0" t="0" r="0" b="0"/>
+            <wp:wrapNone/>
+            <wp:docPr id="3" name="Image2" descr=""/>
+            <wp:cNvGraphicFramePr>
+              <a:graphicFrameLocks xmlns:a="http://schemas.openxmlformats.org/drawingml/2006/main" noChangeAspect="1"/>
+            </wp:cNvGraphicFramePr>
+            <a:graphic xmlns:a="http://schemas.openxmlformats.org/drawingml/2006/main">
+              <a:graphicData uri="http://schemas.openxmlformats.org/drawingml/2006/picture">
+                <pic:pic xmlns:pic="http://schemas.openxmlformats.org/drawingml/2006/picture">
+                  <pic:nvPicPr>
+                    <pic:cNvPr id="3" name="Image2" descr=""/>
+                    <pic:cNvPicPr>
+                      <a:picLocks noChangeAspect="1" noChangeArrowheads="1"/>
+                    </pic:cNvPicPr>
+                  </pic:nvPicPr>
+                  <pic:blipFill>
+                    <a:blip r:embed="rId4"/>
+                    <a:stretch>
+                      <a:fillRect/>
+                    </a:stretch>
+                  </pic:blipFill>
+                  <pic:spPr bwMode="auto">
+                    <a:xfrm>
+                      <a:off x="0" y="0"/>
+                      <a:ext cx="681990" cy="606425"/>
+                    </a:xfrm>
+                    <a:prstGeom prst="rect">
+                      <a:avLst/>
+                    </a:prstGeom>
+                  </pic:spPr>
+                </pic:pic>
+              </a:graphicData>
+            </a:graphic>
+          </wp:anchor>
+        </w:drawing>
+      </w:r>
       <w:r>
         <w:rPr>
           <w:rFonts w:cs="Arial" w:ascii="Arial" w:hAnsi="Arial"/>
@@ -695,10 +790,10 @@
                 <wp:positionV relativeFrom="paragraph">
                   <wp:posOffset>131445</wp:posOffset>
                 </wp:positionV>
-                <wp:extent cx="2086610" cy="248285"/>
+                <wp:extent cx="2087245" cy="248920"/>
                 <wp:effectExtent l="0" t="0" r="0" b="0"/>
                 <wp:wrapNone/>
-                <wp:docPr id="2" name="Text Box 1"/>
+                <wp:docPr id="4" name="Text Box 1"/>
                 <a:graphic xmlns:a="http://schemas.openxmlformats.org/drawingml/2006/main">
                   <a:graphicData uri="http://schemas.microsoft.com/office/word/2010/wordprocessingShape">
                     <wps:wsp>
@@ -706,7 +801,7 @@
                       <wps:spPr>
                         <a:xfrm>
                           <a:off x="0" y="0"/>
-                          <a:ext cx="2085840" cy="247680"/>
+                          <a:ext cx="2086560" cy="248400"/>
                         </a:xfrm>
                         <a:prstGeom prst="rect">
                           <a:avLst/>
@@ -769,7 +864,7 @@
           </mc:Choice>
           <mc:Fallback>
             <w:pict>
-              <v:rect id="shape_0" ID="Text Box 1" stroked="f" style="position:absolute;margin-left:0pt;margin-top:10.35pt;width:164.2pt;height:19.45pt" wp14:anchorId="54CDEF53">
+              <v:rect id="shape_0" ID="Text Box 1" stroked="f" style="position:absolute;margin-left:0pt;margin-top:10.35pt;width:164.25pt;height:19.5pt" wp14:anchorId="54CDEF53">
                 <w10:wrap type="square"/>
                 <v:fill o:detectmouseclick="t" on="false"/>
                 <v:stroke color="#3465a4" weight="6480" joinstyle="round" endcap="flat"/>
@@ -818,10 +913,10 @@
                 <wp:positionV relativeFrom="paragraph">
                   <wp:posOffset>129540</wp:posOffset>
                 </wp:positionV>
-                <wp:extent cx="1896110" cy="248285"/>
+                <wp:extent cx="1896745" cy="248920"/>
                 <wp:effectExtent l="0" t="0" r="0" b="0"/>
                 <wp:wrapNone/>
-                <wp:docPr id="4" name="Text Box 3"/>
+                <wp:docPr id="6" name="Text Box 3"/>
                 <a:graphic xmlns:a="http://schemas.openxmlformats.org/drawingml/2006/main">
                   <a:graphicData uri="http://schemas.microsoft.com/office/word/2010/wordprocessingShape">
                     <wps:wsp>
@@ -829,7 +924,7 @@
                       <wps:spPr>
                         <a:xfrm>
                           <a:off x="0" y="0"/>
-                          <a:ext cx="1895400" cy="247680"/>
+                          <a:ext cx="1896120" cy="248400"/>
                         </a:xfrm>
                         <a:prstGeom prst="rect">
                           <a:avLst/>
@@ -892,7 +987,7 @@
           </mc:Choice>
           <mc:Fallback>
             <w:pict>
-              <v:rect id="shape_0" ID="Text Box 3" stroked="f" style="position:absolute;margin-left:210pt;margin-top:10.2pt;width:149.2pt;height:19.45pt" wp14:anchorId="1E6A7ED9">
+              <v:rect id="shape_0" ID="Text Box 3" stroked="f" style="position:absolute;margin-left:210pt;margin-top:10.2pt;width:149.25pt;height:19.5pt" wp14:anchorId="1E6A7ED9">
                 <w10:wrap type="square"/>
                 <v:fill o:detectmouseclick="t" on="false"/>
                 <v:stroke color="#3465a4" weight="6480" joinstyle="round" endcap="flat"/>
@@ -1261,8 +1356,8 @@
       </w:r>
     </w:p>
     <w:sectPr>
-      <w:headerReference w:type="default" r:id="rId3"/>
-      <w:footerReference w:type="default" r:id="rId4"/>
+      <w:headerReference w:type="default" r:id="rId5"/>
+      <w:footerReference w:type="default" r:id="rId6"/>
       <w:type w:val="nextPage"/>
       <w:pgSz w:w="11906" w:h="16838"/>
       <w:pgMar w:left="2160" w:right="1267" w:header="720" w:top="777" w:footer="720" w:bottom="777" w:gutter="0"/>
@@ -1295,10 +1390,10 @@
               <wp:positionV relativeFrom="paragraph">
                 <wp:posOffset>635</wp:posOffset>
               </wp:positionV>
-              <wp:extent cx="1610360" cy="210185"/>
+              <wp:extent cx="1610995" cy="210820"/>
               <wp:effectExtent l="0" t="0" r="0" b="0"/>
               <wp:wrapNone/>
-              <wp:docPr id="6" name="Text Box 2"/>
+              <wp:docPr id="8" name="Text Box 2"/>
               <a:graphic xmlns:a="http://schemas.openxmlformats.org/drawingml/2006/main">
                 <a:graphicData uri="http://schemas.microsoft.com/office/word/2010/wordprocessingShape">
                   <wps:wsp>
@@ -1306,7 +1401,7 @@
                     <wps:spPr>
                       <a:xfrm>
                         <a:off x="0" y="0"/>
-                        <a:ext cx="1609560" cy="209520"/>
+                        <a:ext cx="1610280" cy="210240"/>
                       </a:xfrm>
                       <a:prstGeom prst="rect">
                         <a:avLst/>
@@ -1361,7 +1456,7 @@
         </mc:Choice>
         <mc:Fallback>
           <w:pict>
-            <v:rect id="shape_0" ID="Text Box 2" stroked="f" style="position:absolute;margin-left:0pt;margin-top:0pt;width:126.7pt;height:16.45pt" wp14:anchorId="1F423E6F">
+            <v:rect id="shape_0" ID="Text Box 2" stroked="f" style="position:absolute;margin-left:0pt;margin-top:0.05pt;width:126.75pt;height:16.5pt" wp14:anchorId="1F423E6F">
               <w10:wrap type="square"/>
               <v:fill o:detectmouseclick="t" on="false"/>
               <v:stroke color="#3465a4" weight="6480" joinstyle="round" endcap="flat"/>
@@ -1826,6 +1921,7 @@
     <w:rsid w:val="00da2002"/>
     <w:pPr>
       <w:widowControl/>
+      <w:suppressAutoHyphens w:val="true"/>
       <w:bidi w:val="0"/>
       <w:spacing w:lineRule="auto" w:line="240" w:before="0" w:after="0"/>
       <w:jc w:val="left"/>
@@ -1975,6 +2071,7 @@
     <w:rsid w:val="00da2002"/>
     <w:pPr>
       <w:widowControl/>
+      <w:suppressAutoHyphens w:val="true"/>
       <w:bidi w:val="0"/>
       <w:spacing w:lineRule="auto" w:line="240" w:before="0" w:after="0"/>
       <w:jc w:val="left"/>

</xml_diff>